<commit_message>
Constants in one place, clock added
</commit_message>
<xml_diff>
--- a/Notes.docx
+++ b/Notes.docx
@@ -23,23 +23,53 @@
         <w:spacing w:after="0" w:line="240" w:lineRule="auto"/>
       </w:pPr>
       <w:r>
-        <w:t>Rule i: If x is A, then f(x) is B, (I = 1,2,….,N)</w:t>
-      </w:r>
-    </w:p>
-    <w:p>
-      <w:pPr>
-        <w:spacing w:after="0" w:line="240" w:lineRule="auto"/>
-      </w:pPr>
-      <w:r>
-        <w:t>Where x and f(x) are indepenedetn variables, and N the number of experimental data.</w:t>
-      </w:r>
-    </w:p>
-    <w:p>
-      <w:pPr>
-        <w:spacing w:after="0" w:line="240" w:lineRule="auto"/>
-      </w:pPr>
-      <w:r>
-        <w:t>These rules are referred to as IF-THEN rules because of there form.</w:t>
+        <w:t xml:space="preserve">Rule </w:t>
+      </w:r>
+      <w:proofErr w:type="spellStart"/>
+      <w:r>
+        <w:t>i</w:t>
+      </w:r>
+      <w:proofErr w:type="spellEnd"/>
+      <w:r>
+        <w:t>: If x is A, then f(x) is B, (I = 1</w:t>
+      </w:r>
+      <w:proofErr w:type="gramStart"/>
+      <w:r>
+        <w:t>,2</w:t>
+      </w:r>
+      <w:proofErr w:type="gramEnd"/>
+      <w:r>
+        <w:t>,….,N)</w:t>
+      </w:r>
+    </w:p>
+    <w:p>
+      <w:pPr>
+        <w:spacing w:after="0" w:line="240" w:lineRule="auto"/>
+      </w:pPr>
+      <w:r>
+        <w:t xml:space="preserve">Where x and f(x) are </w:t>
+      </w:r>
+      <w:r>
+        <w:t>independent</w:t>
+      </w:r>
+      <w:r>
+        <w:t xml:space="preserve"> variables, and N the number of experimental data.</w:t>
+      </w:r>
+    </w:p>
+    <w:p>
+      <w:pPr>
+        <w:spacing w:after="0" w:line="240" w:lineRule="auto"/>
+      </w:pPr>
+      <w:r>
+        <w:t xml:space="preserve">These rules are referred to as IF-THEN rules because of </w:t>
+      </w:r>
+      <w:proofErr w:type="spellStart"/>
+      <w:r>
+        <w:t>there</w:t>
+      </w:r>
+      <w:proofErr w:type="spellEnd"/>
+      <w:r>
+        <w:t xml:space="preserve"> form.</w:t>
       </w:r>
     </w:p>
     <w:p>
@@ -62,8 +92,15 @@
       <w:pPr>
         <w:spacing w:after="0" w:line="240" w:lineRule="auto"/>
       </w:pPr>
-      <w:r>
-        <w:t>eg) If x is -2, then f(x) is 25/30</w:t>
+      <w:proofErr w:type="spellStart"/>
+      <w:proofErr w:type="gramStart"/>
+      <w:r>
+        <w:t>eg</w:t>
+      </w:r>
+      <w:proofErr w:type="spellEnd"/>
+      <w:proofErr w:type="gramEnd"/>
+      <w:r>
+        <w:t>) If x is -2, then f(x) is 25/30</w:t>
       </w:r>
     </w:p>
     <w:p>
@@ -82,8 +119,16 @@
         <w:rPr>
           <w:u w:val="single"/>
         </w:rPr>
-        <w:t>Four inputs:</w:t>
-      </w:r>
+        <w:t>Four inputs</w:t>
+      </w:r>
+      <w:proofErr w:type="gramStart"/>
+      <w:r>
+        <w:rPr>
+          <w:u w:val="single"/>
+        </w:rPr>
+        <w:t>:</w:t>
+      </w:r>
+      <w:proofErr w:type="gramEnd"/>
       <w:r>
         <w:br/>
       </w:r>
@@ -253,7 +298,135 @@
         <w:rPr>
           <w:rFonts w:cstheme="minorHAnsi"/>
         </w:rPr>
-        <w:t xml:space="preserve">ith four inputs (θ, θ̇, </w:t>
+        <w:t>ith four inputs (θ, θ̇</w:t>
+      </w:r>
+      <w:proofErr w:type="gramStart"/>
+      <w:r>
+        <w:rPr>
+          <w:rFonts w:cstheme="minorHAnsi"/>
+        </w:rPr>
+        <w:t xml:space="preserve">, </w:t>
+      </w:r>
+      <m:oMath>
+        <w:proofErr w:type="gramEnd"/>
+        <m:r>
+          <w:rPr>
+            <w:rFonts w:ascii="Cambria Math" w:hAnsi="Cambria Math" w:cstheme="minorHAnsi"/>
+          </w:rPr>
+          <m:t>x</m:t>
+        </m:r>
+      </m:oMath>
+      <w:r>
+        <w:rPr>
+          <w:rFonts w:cstheme="minorHAnsi"/>
+        </w:rPr>
+        <w:t xml:space="preserve">, </w:t>
+      </w:r>
+      <m:oMath>
+        <m:r>
+          <w:rPr>
+            <w:rFonts w:ascii="Cambria Math" w:hAnsi="Cambria Math" w:cstheme="minorHAnsi"/>
+          </w:rPr>
+          <m:t>ẋ</m:t>
+        </m:r>
+      </m:oMath>
+      <w:r>
+        <w:rPr>
+          <w:rFonts w:cstheme="minorHAnsi"/>
+        </w:rPr>
+        <w:t>)</w:t>
+      </w:r>
+      <w:r>
+        <w:rPr>
+          <w:rFonts w:cstheme="minorHAnsi"/>
+        </w:rPr>
+        <w:t xml:space="preserve"> used in the antecedent and five labels, there are 5</w:t>
+      </w:r>
+      <w:r>
+        <w:rPr>
+          <w:rFonts w:cstheme="minorHAnsi"/>
+          <w:vertAlign w:val="superscript"/>
+        </w:rPr>
+        <w:t>4</w:t>
+      </w:r>
+      <w:r>
+        <w:rPr>
+          <w:rFonts w:cstheme="minorHAnsi"/>
+        </w:rPr>
+        <w:t xml:space="preserve"> rules = 625 rules. He suggests reducing </w:t>
+      </w:r>
+      <w:r>
+        <w:rPr>
+          <w:rFonts w:cstheme="minorHAnsi"/>
+        </w:rPr>
+        <w:t>t</w:t>
+      </w:r>
+      <w:r>
+        <w:rPr>
+          <w:rFonts w:cstheme="minorHAnsi"/>
+        </w:rPr>
+        <w:t>hem to:</w:t>
+      </w:r>
+    </w:p>
+    <w:p>
+      <w:pPr>
+        <w:spacing w:after="0" w:line="240" w:lineRule="auto"/>
+        <w:rPr>
+          <w:rFonts w:cstheme="minorHAnsi"/>
+        </w:rPr>
+      </w:pPr>
+      <w:r>
+        <w:rPr>
+          <w:rFonts w:cstheme="minorHAnsi"/>
+        </w:rPr>
+        <w:t>X = Aθ</w:t>
+      </w:r>
+      <w:r>
+        <w:rPr>
+          <w:rFonts w:cstheme="minorHAnsi"/>
+          <w:vertAlign w:val="subscript"/>
+        </w:rPr>
+        <w:t>1</w:t>
+      </w:r>
+      <w:r>
+        <w:rPr>
+          <w:rFonts w:cstheme="minorHAnsi"/>
+        </w:rPr>
+        <w:t xml:space="preserve"> + Bθ̇</w:t>
+      </w:r>
+      <w:r>
+        <w:rPr>
+          <w:rFonts w:cstheme="minorHAnsi"/>
+          <w:vertAlign w:val="subscript"/>
+        </w:rPr>
+        <w:t>1</w:t>
+      </w:r>
+      <w:r>
+        <w:rPr>
+          <w:rFonts w:cstheme="minorHAnsi"/>
+          <w:vertAlign w:val="subscript"/>
+        </w:rPr>
+        <w:tab/>
+      </w:r>
+      <w:r>
+        <w:rPr>
+          <w:rFonts w:eastAsiaTheme="minorEastAsia" w:cstheme="minorHAnsi"/>
+        </w:rPr>
+        <w:t>-Measure of emergency in the angle</w:t>
+      </w:r>
+    </w:p>
+    <w:p>
+      <w:pPr>
+        <w:spacing w:after="0" w:line="240" w:lineRule="auto"/>
+        <w:rPr>
+          <w:rFonts w:eastAsiaTheme="minorEastAsia" w:cstheme="minorHAnsi"/>
+        </w:rPr>
+      </w:pPr>
+      <w:r>
+        <w:rPr>
+          <w:rFonts w:cstheme="minorHAnsi"/>
+        </w:rPr>
+        <w:t>Y = C</w:t>
       </w:r>
       <m:oMath>
         <m:r>
@@ -265,9 +438,9 @@
       </m:oMath>
       <w:r>
         <w:rPr>
-          <w:rFonts w:cstheme="minorHAnsi"/>
-        </w:rPr>
-        <w:t xml:space="preserve">, </w:t>
+          <w:rFonts w:eastAsiaTheme="minorEastAsia" w:cstheme="minorHAnsi"/>
+        </w:rPr>
+        <w:t xml:space="preserve"> +D</w:t>
       </w:r>
       <m:oMath>
         <m:r>
@@ -279,114 +452,6 @@
       </m:oMath>
       <w:r>
         <w:rPr>
-          <w:rFonts w:cstheme="minorHAnsi"/>
-        </w:rPr>
-        <w:t>)</w:t>
-      </w:r>
-      <w:r>
-        <w:rPr>
-          <w:rFonts w:cstheme="minorHAnsi"/>
-        </w:rPr>
-        <w:t xml:space="preserve"> used in the antecedent and five labels, there are 5</w:t>
-      </w:r>
-      <w:r>
-        <w:rPr>
-          <w:rFonts w:cstheme="minorHAnsi"/>
-          <w:vertAlign w:val="superscript"/>
-        </w:rPr>
-        <w:t>4</w:t>
-      </w:r>
-      <w:r>
-        <w:rPr>
-          <w:rFonts w:cstheme="minorHAnsi"/>
-        </w:rPr>
-        <w:t xml:space="preserve"> rules = 625 rules. He suggests reducing hem to:</w:t>
-      </w:r>
-    </w:p>
-    <w:p>
-      <w:pPr>
-        <w:spacing w:after="0" w:line="240" w:lineRule="auto"/>
-        <w:rPr>
-          <w:rFonts w:cstheme="minorHAnsi"/>
-        </w:rPr>
-      </w:pPr>
-      <w:r>
-        <w:rPr>
-          <w:rFonts w:cstheme="minorHAnsi"/>
-        </w:rPr>
-        <w:t>X = Aθ</w:t>
-      </w:r>
-      <w:r>
-        <w:rPr>
-          <w:rFonts w:cstheme="minorHAnsi"/>
-          <w:vertAlign w:val="subscript"/>
-        </w:rPr>
-        <w:t>1</w:t>
-      </w:r>
-      <w:r>
-        <w:rPr>
-          <w:rFonts w:cstheme="minorHAnsi"/>
-        </w:rPr>
-        <w:t xml:space="preserve"> + Bθ̇</w:t>
-      </w:r>
-      <w:r>
-        <w:rPr>
-          <w:rFonts w:cstheme="minorHAnsi"/>
-          <w:vertAlign w:val="subscript"/>
-        </w:rPr>
-        <w:t>1</w:t>
-      </w:r>
-      <w:r>
-        <w:rPr>
-          <w:rFonts w:cstheme="minorHAnsi"/>
-          <w:vertAlign w:val="subscript"/>
-        </w:rPr>
-        <w:tab/>
-      </w:r>
-      <w:r>
-        <w:rPr>
-          <w:rFonts w:eastAsiaTheme="minorEastAsia" w:cstheme="minorHAnsi"/>
-        </w:rPr>
-        <w:t>-Measure of emergency in the angle</w:t>
-      </w:r>
-    </w:p>
-    <w:p>
-      <w:pPr>
-        <w:spacing w:after="0" w:line="240" w:lineRule="auto"/>
-        <w:rPr>
-          <w:rFonts w:eastAsiaTheme="minorEastAsia" w:cstheme="minorHAnsi"/>
-        </w:rPr>
-      </w:pPr>
-      <w:r>
-        <w:rPr>
-          <w:rFonts w:cstheme="minorHAnsi"/>
-        </w:rPr>
-        <w:t>Y = C</w:t>
-      </w:r>
-      <m:oMath>
-        <m:r>
-          <w:rPr>
-            <w:rFonts w:ascii="Cambria Math" w:hAnsi="Cambria Math" w:cstheme="minorHAnsi"/>
-          </w:rPr>
-          <m:t>x</m:t>
-        </m:r>
-      </m:oMath>
-      <w:r>
-        <w:rPr>
-          <w:rFonts w:eastAsiaTheme="minorEastAsia" w:cstheme="minorHAnsi"/>
-        </w:rPr>
-        <w:t xml:space="preserve"> +D</w:t>
-      </w:r>
-      <m:oMath>
-        <m:r>
-          <w:rPr>
-            <w:rFonts w:ascii="Cambria Math" w:hAnsi="Cambria Math" w:cstheme="minorHAnsi"/>
-          </w:rPr>
-          <m:t>ẋ</m:t>
-        </m:r>
-      </m:oMath>
-      <w:r>
-        <w:rPr>
           <w:rFonts w:eastAsiaTheme="minorEastAsia" w:cstheme="minorHAnsi"/>
         </w:rPr>
         <w:tab/>
@@ -410,13 +475,19 @@
         <w:rPr>
           <w:rFonts w:eastAsiaTheme="minorEastAsia" w:cstheme="minorHAnsi"/>
         </w:rPr>
-        <w:t xml:space="preserve"> reduced to just 13 and</w:t>
-      </w:r>
-      <w:r>
-        <w:rPr>
-          <w:rFonts w:eastAsiaTheme="minorEastAsia" w:cstheme="minorHAnsi"/>
-        </w:rPr>
-        <w:t xml:space="preserve"> assigned to the rule map:</w:t>
+        <w:t xml:space="preserve"> reduced to just 1</w:t>
+      </w:r>
+      <w:r>
+        <w:rPr>
+          <w:rFonts w:eastAsiaTheme="minorEastAsia" w:cstheme="minorHAnsi"/>
+        </w:rPr>
+        <w:t>1. Two rules to guard against strong disturbance are added (the two bracketed rules (NL) and (PL)). The completed rule map with assigned rules</w:t>
+      </w:r>
+      <w:r>
+        <w:rPr>
+          <w:rFonts w:eastAsiaTheme="minorEastAsia" w:cstheme="minorHAnsi"/>
+        </w:rPr>
+        <w:t>:</w:t>
       </w:r>
     </w:p>
     <w:p>
@@ -2232,7 +2303,6 @@
           <w:rFonts w:eastAsiaTheme="minorEastAsia" w:cstheme="minorHAnsi"/>
           <w:lang w:val="en-GB"/>
         </w:rPr>
-        <w:lastRenderedPageBreak/>
         <w:t>Membership Functions</w:t>
       </w:r>
     </w:p>
@@ -2894,7 +2964,7 @@
 </file>
 
 <file path=customXml/itemProps1.xml><?xml version="1.0" encoding="utf-8"?>
-<ds:datastoreItem xmlns:ds="http://schemas.openxmlformats.org/officeDocument/2006/customXml" ds:itemID="{DB9F243A-3AC1-4E8F-BDB4-C10EA106D3A5}">
+<ds:datastoreItem xmlns:ds="http://schemas.openxmlformats.org/officeDocument/2006/customXml" ds:itemID="{10528D3B-18B4-4AD1-ADBA-8ACE48327240}">
   <ds:schemaRefs>
     <ds:schemaRef ds:uri="http://schemas.openxmlformats.org/officeDocument/2006/bibliography"/>
   </ds:schemaRefs>

</xml_diff>